<commit_message>
Added functionality to search through Reinbursements via a reinbursement status ID as well as having sorted them via date starting at oldest going to newest.
</commit_message>
<xml_diff>
--- a/RunningReadMe.docx
+++ b/RunningReadMe.docx
@@ -3485,6 +3485,91 @@
         <w:spacing w:after="0" w:line="285" w:lineRule="atLeast"/>
         <w:rPr>
           <w:rFonts w:ascii="Consolas" w:eastAsia="Times New Roman" w:hAnsi="Consolas" w:cs="Times New Roman"/>
+          <w:strike/>
+          <w:color w:val="D4D4D4"/>
+          <w:sz w:val="21"/>
+          <w:szCs w:val="21"/>
+        </w:rPr>
+      </w:pPr>
+      <w:r>
+        <w:rPr>
+          <w:rFonts w:ascii="Consolas" w:eastAsia="Times New Roman" w:hAnsi="Consolas" w:cs="Times New Roman"/>
+          <w:color w:val="D4D4D4"/>
+          <w:sz w:val="21"/>
+          <w:szCs w:val="21"/>
+        </w:rPr>
+        <w:t xml:space="preserve">  </w:t>
+      </w:r>
+      <w:r>
+        <w:rPr>
+          <w:rFonts w:ascii="Consolas" w:eastAsia="Times New Roman" w:hAnsi="Consolas" w:cs="Times New Roman"/>
+          <w:strike/>
+          <w:color w:val="D4D4D4"/>
+          <w:sz w:val="21"/>
+          <w:szCs w:val="21"/>
+        </w:rPr>
+        <w:t>[</w:t>
+      </w:r>
+      <w:r>
+        <w:rPr>
+          <w:rFonts w:ascii="Consolas" w:eastAsia="Times New Roman" w:hAnsi="Consolas" w:cs="Times New Roman"/>
+          <w:strike/>
+          <w:color w:val="CE9178"/>
+          <w:sz w:val="21"/>
+          <w:szCs w:val="21"/>
+        </w:rPr>
+        <w:t>PATCH /</w:t>
+      </w:r>
+      <w:proofErr w:type="gramStart"/>
+      <w:r>
+        <w:rPr>
+          <w:rFonts w:ascii="Consolas" w:eastAsia="Times New Roman" w:hAnsi="Consolas" w:cs="Times New Roman"/>
+          <w:strike/>
+          <w:color w:val="CE9178"/>
+          <w:sz w:val="21"/>
+          <w:szCs w:val="21"/>
+        </w:rPr>
+        <w:t>users</w:t>
+      </w:r>
+      <w:r>
+        <w:rPr>
+          <w:rFonts w:ascii="Consolas" w:eastAsia="Times New Roman" w:hAnsi="Consolas" w:cs="Times New Roman"/>
+          <w:strike/>
+          <w:color w:val="D4D4D4"/>
+          <w:sz w:val="21"/>
+          <w:szCs w:val="21"/>
+        </w:rPr>
+        <w:t>](</w:t>
+      </w:r>
+      <w:proofErr w:type="gramEnd"/>
+      <w:r>
+        <w:rPr>
+          <w:rFonts w:ascii="Consolas" w:eastAsia="Times New Roman" w:hAnsi="Consolas" w:cs="Times New Roman"/>
+          <w:strike/>
+          <w:color w:val="D4D4D4"/>
+          <w:sz w:val="21"/>
+          <w:szCs w:val="21"/>
+          <w:u w:val="single"/>
+        </w:rPr>
+        <w:t>#update-user</w:t>
+      </w:r>
+      <w:r>
+        <w:rPr>
+          <w:rFonts w:ascii="Consolas" w:eastAsia="Times New Roman" w:hAnsi="Consolas" w:cs="Times New Roman"/>
+          <w:strike/>
+          <w:color w:val="D4D4D4"/>
+          <w:sz w:val="21"/>
+          <w:szCs w:val="21"/>
+        </w:rPr>
+        <w:t xml:space="preserve">)  </w:t>
+      </w:r>
+    </w:p>
+    <w:p>
+      <w:pPr>
+        <w:shd w:val="clear" w:color="auto" w:fill="1E1E1E"/>
+        <w:spacing w:after="0" w:line="285" w:lineRule="atLeast"/>
+        <w:rPr>
+          <w:rFonts w:ascii="Consolas" w:eastAsia="Times New Roman" w:hAnsi="Consolas" w:cs="Times New Roman"/>
           <w:color w:val="D4D4D4"/>
           <w:sz w:val="21"/>
           <w:szCs w:val="21"/>
@@ -3506,6 +3591,240 @@
           <w:sz w:val="21"/>
           <w:szCs w:val="21"/>
         </w:rPr>
+        <w:t>GET /reimbursements</w:t>
+      </w:r>
+      <w:bookmarkStart w:id="0" w:name="_GoBack"/>
+      <w:r>
+        <w:rPr>
+          <w:rFonts w:ascii="Consolas" w:eastAsia="Times New Roman" w:hAnsi="Consolas" w:cs="Times New Roman"/>
+          <w:color w:val="CE9178"/>
+          <w:sz w:val="21"/>
+          <w:szCs w:val="21"/>
+        </w:rPr>
+        <w:t>/status</w:t>
+      </w:r>
+      <w:proofErr w:type="gramStart"/>
+      <w:r>
+        <w:rPr>
+          <w:rFonts w:ascii="Consolas" w:eastAsia="Times New Roman" w:hAnsi="Consolas" w:cs="Times New Roman"/>
+          <w:color w:val="CE9178"/>
+          <w:sz w:val="21"/>
+          <w:szCs w:val="21"/>
+        </w:rPr>
+        <w:t>/:statusId</w:t>
+      </w:r>
+      <w:bookmarkEnd w:id="0"/>
+      <w:proofErr w:type="gramEnd"/>
+      <w:r>
+        <w:rPr>
+          <w:rFonts w:ascii="Consolas" w:eastAsia="Times New Roman" w:hAnsi="Consolas" w:cs="Times New Roman"/>
+          <w:color w:val="D4D4D4"/>
+          <w:sz w:val="21"/>
+          <w:szCs w:val="21"/>
+        </w:rPr>
+        <w:t>](</w:t>
+      </w:r>
+      <w:r>
+        <w:rPr>
+          <w:rFonts w:ascii="Consolas" w:eastAsia="Times New Roman" w:hAnsi="Consolas" w:cs="Times New Roman"/>
+          <w:color w:val="D4D4D4"/>
+          <w:sz w:val="21"/>
+          <w:szCs w:val="21"/>
+          <w:u w:val="single"/>
+        </w:rPr>
+        <w:t>#find-reimbursements-by-status</w:t>
+      </w:r>
+      <w:r>
+        <w:rPr>
+          <w:rFonts w:ascii="Consolas" w:eastAsia="Times New Roman" w:hAnsi="Consolas" w:cs="Times New Roman"/>
+          <w:color w:val="D4D4D4"/>
+          <w:sz w:val="21"/>
+          <w:szCs w:val="21"/>
+        </w:rPr>
+        <w:t xml:space="preserve">)  </w:t>
+      </w:r>
+    </w:p>
+    <w:p>
+      <w:pPr>
+        <w:shd w:val="clear" w:color="auto" w:fill="1E1E1E"/>
+        <w:spacing w:after="0" w:line="285" w:lineRule="atLeast"/>
+        <w:rPr>
+          <w:rFonts w:ascii="Consolas" w:eastAsia="Times New Roman" w:hAnsi="Consolas" w:cs="Times New Roman"/>
+          <w:color w:val="D4D4D4"/>
+          <w:sz w:val="21"/>
+          <w:szCs w:val="21"/>
+        </w:rPr>
+      </w:pPr>
+      <w:r>
+        <w:rPr>
+          <w:rFonts w:ascii="Consolas" w:eastAsia="Times New Roman" w:hAnsi="Consolas" w:cs="Times New Roman"/>
+          <w:color w:val="D4D4D4"/>
+          <w:sz w:val="21"/>
+          <w:szCs w:val="21"/>
+        </w:rPr>
+        <w:t xml:space="preserve">  [</w:t>
+      </w:r>
+      <w:r>
+        <w:rPr>
+          <w:rFonts w:ascii="Consolas" w:eastAsia="Times New Roman" w:hAnsi="Consolas" w:cs="Times New Roman"/>
+          <w:color w:val="CE9178"/>
+          <w:sz w:val="21"/>
+          <w:szCs w:val="21"/>
+        </w:rPr>
+        <w:t>GET /reimbursements/author/</w:t>
+      </w:r>
+      <w:proofErr w:type="gramStart"/>
+      <w:r>
+        <w:rPr>
+          <w:rFonts w:ascii="Consolas" w:eastAsia="Times New Roman" w:hAnsi="Consolas" w:cs="Times New Roman"/>
+          <w:color w:val="CE9178"/>
+          <w:sz w:val="21"/>
+          <w:szCs w:val="21"/>
+        </w:rPr>
+        <w:t>userId:userId</w:t>
+      </w:r>
+      <w:proofErr w:type="gramEnd"/>
+      <w:r>
+        <w:rPr>
+          <w:rFonts w:ascii="Consolas" w:eastAsia="Times New Roman" w:hAnsi="Consolas" w:cs="Times New Roman"/>
+          <w:color w:val="D4D4D4"/>
+          <w:sz w:val="21"/>
+          <w:szCs w:val="21"/>
+        </w:rPr>
+        <w:t>](</w:t>
+      </w:r>
+      <w:r>
+        <w:rPr>
+          <w:rFonts w:ascii="Consolas" w:eastAsia="Times New Roman" w:hAnsi="Consolas" w:cs="Times New Roman"/>
+          <w:color w:val="D4D4D4"/>
+          <w:sz w:val="21"/>
+          <w:szCs w:val="21"/>
+          <w:u w:val="single"/>
+        </w:rPr>
+        <w:t>#find-reimbursements-by-user</w:t>
+      </w:r>
+      <w:r>
+        <w:rPr>
+          <w:rFonts w:ascii="Consolas" w:eastAsia="Times New Roman" w:hAnsi="Consolas" w:cs="Times New Roman"/>
+          <w:color w:val="D4D4D4"/>
+          <w:sz w:val="21"/>
+          <w:szCs w:val="21"/>
+        </w:rPr>
+        <w:t xml:space="preserve">)  </w:t>
+      </w:r>
+    </w:p>
+    <w:p>
+      <w:pPr>
+        <w:shd w:val="clear" w:color="auto" w:fill="1E1E1E"/>
+        <w:spacing w:after="0" w:line="285" w:lineRule="atLeast"/>
+        <w:rPr>
+          <w:rFonts w:ascii="Consolas" w:eastAsia="Times New Roman" w:hAnsi="Consolas" w:cs="Times New Roman"/>
+          <w:strike/>
+          <w:color w:val="D4D4D4"/>
+          <w:sz w:val="21"/>
+          <w:szCs w:val="21"/>
+        </w:rPr>
+      </w:pPr>
+      <w:r>
+        <w:rPr>
+          <w:rFonts w:ascii="Consolas" w:eastAsia="Times New Roman" w:hAnsi="Consolas" w:cs="Times New Roman"/>
+          <w:color w:val="D4D4D4"/>
+          <w:sz w:val="21"/>
+          <w:szCs w:val="21"/>
+        </w:rPr>
+        <w:t xml:space="preserve">  </w:t>
+      </w:r>
+      <w:r>
+        <w:rPr>
+          <w:rFonts w:ascii="Consolas" w:eastAsia="Times New Roman" w:hAnsi="Consolas" w:cs="Times New Roman"/>
+          <w:strike/>
+          <w:color w:val="D4D4D4"/>
+          <w:sz w:val="21"/>
+          <w:szCs w:val="21"/>
+        </w:rPr>
+        <w:t>[</w:t>
+      </w:r>
+      <w:r>
+        <w:rPr>
+          <w:rFonts w:ascii="Consolas" w:eastAsia="Times New Roman" w:hAnsi="Consolas" w:cs="Times New Roman"/>
+          <w:strike/>
+          <w:color w:val="CE9178"/>
+          <w:sz w:val="21"/>
+          <w:szCs w:val="21"/>
+        </w:rPr>
+        <w:t>POST /</w:t>
+      </w:r>
+      <w:proofErr w:type="gramStart"/>
+      <w:r>
+        <w:rPr>
+          <w:rFonts w:ascii="Consolas" w:eastAsia="Times New Roman" w:hAnsi="Consolas" w:cs="Times New Roman"/>
+          <w:strike/>
+          <w:color w:val="CE9178"/>
+          <w:sz w:val="21"/>
+          <w:szCs w:val="21"/>
+        </w:rPr>
+        <w:t>reimbursements</w:t>
+      </w:r>
+      <w:r>
+        <w:rPr>
+          <w:rFonts w:ascii="Consolas" w:eastAsia="Times New Roman" w:hAnsi="Consolas" w:cs="Times New Roman"/>
+          <w:strike/>
+          <w:color w:val="D4D4D4"/>
+          <w:sz w:val="21"/>
+          <w:szCs w:val="21"/>
+        </w:rPr>
+        <w:t>](</w:t>
+      </w:r>
+      <w:proofErr w:type="gramEnd"/>
+      <w:r>
+        <w:rPr>
+          <w:rFonts w:ascii="Consolas" w:eastAsia="Times New Roman" w:hAnsi="Consolas" w:cs="Times New Roman"/>
+          <w:strike/>
+          <w:color w:val="D4D4D4"/>
+          <w:sz w:val="21"/>
+          <w:szCs w:val="21"/>
+          <w:u w:val="single"/>
+        </w:rPr>
+        <w:t>#submit-reimbursement</w:t>
+      </w:r>
+      <w:r>
+        <w:rPr>
+          <w:rFonts w:ascii="Consolas" w:eastAsia="Times New Roman" w:hAnsi="Consolas" w:cs="Times New Roman"/>
+          <w:strike/>
+          <w:color w:val="D4D4D4"/>
+          <w:sz w:val="21"/>
+          <w:szCs w:val="21"/>
+        </w:rPr>
+        <w:t xml:space="preserve">)  </w:t>
+      </w:r>
+    </w:p>
+    <w:p>
+      <w:pPr>
+        <w:shd w:val="clear" w:color="auto" w:fill="1E1E1E"/>
+        <w:spacing w:after="0" w:line="285" w:lineRule="atLeast"/>
+        <w:rPr>
+          <w:rFonts w:ascii="Consolas" w:eastAsia="Times New Roman" w:hAnsi="Consolas" w:cs="Times New Roman"/>
+          <w:color w:val="D4D4D4"/>
+          <w:sz w:val="21"/>
+          <w:szCs w:val="21"/>
+        </w:rPr>
+      </w:pPr>
+      <w:r>
+        <w:rPr>
+          <w:rFonts w:ascii="Consolas" w:eastAsia="Times New Roman" w:hAnsi="Consolas" w:cs="Times New Roman"/>
+          <w:color w:val="D4D4D4"/>
+          <w:sz w:val="21"/>
+          <w:szCs w:val="21"/>
+        </w:rPr>
+        <w:t xml:space="preserve">  [</w:t>
+      </w:r>
+      <w:r>
+        <w:rPr>
+          <w:rFonts w:ascii="Consolas" w:eastAsia="Times New Roman" w:hAnsi="Consolas" w:cs="Times New Roman"/>
+          <w:color w:val="CE9178"/>
+          <w:sz w:val="21"/>
+          <w:szCs w:val="21"/>
+        </w:rPr>
         <w:t>PATCH /</w:t>
       </w:r>
       <w:proofErr w:type="gramStart"/>
@@ -3516,7 +3835,7 @@
           <w:sz w:val="21"/>
           <w:szCs w:val="21"/>
         </w:rPr>
-        <w:t>users</w:t>
+        <w:t>reimbursements</w:t>
       </w:r>
       <w:r>
         <w:rPr>
@@ -3536,7 +3855,7 @@
           <w:szCs w:val="21"/>
           <w:u w:val="single"/>
         </w:rPr>
-        <w:t>#update-user</w:t>
+        <w:t>#update-reimbursement</w:t>
       </w:r>
       <w:r>
         <w:rPr>
@@ -3559,325 +3878,799 @@
           <w:szCs w:val="21"/>
         </w:rPr>
       </w:pPr>
-      <w:r>
-        <w:rPr>
-          <w:rFonts w:ascii="Consolas" w:eastAsia="Times New Roman" w:hAnsi="Consolas" w:cs="Times New Roman"/>
-          <w:color w:val="D4D4D4"/>
-          <w:sz w:val="21"/>
-          <w:szCs w:val="21"/>
-        </w:rPr>
-        <w:t xml:space="preserve">  [</w:t>
-      </w:r>
-      <w:r>
-        <w:rPr>
-          <w:rFonts w:ascii="Consolas" w:eastAsia="Times New Roman" w:hAnsi="Consolas" w:cs="Times New Roman"/>
+    </w:p>
+    <w:p>
+      <w:pPr>
+        <w:shd w:val="clear" w:color="auto" w:fill="1E1E1E"/>
+        <w:spacing w:after="0" w:line="285" w:lineRule="atLeast"/>
+        <w:rPr>
+          <w:rFonts w:ascii="Consolas" w:eastAsia="Times New Roman" w:hAnsi="Consolas" w:cs="Times New Roman"/>
+          <w:strike/>
+          <w:color w:val="D4D4D4"/>
+          <w:sz w:val="21"/>
+          <w:szCs w:val="21"/>
+        </w:rPr>
+      </w:pPr>
+      <w:r>
+        <w:rPr>
+          <w:rFonts w:ascii="Consolas" w:eastAsia="Times New Roman" w:hAnsi="Consolas" w:cs="Times New Roman"/>
+          <w:b/>
+          <w:bCs/>
+          <w:strike/>
+          <w:color w:val="569CD6"/>
+          <w:sz w:val="21"/>
+          <w:szCs w:val="21"/>
+        </w:rPr>
+        <w:t xml:space="preserve">### **Login**  </w:t>
+      </w:r>
+    </w:p>
+    <w:p>
+      <w:pPr>
+        <w:shd w:val="clear" w:color="auto" w:fill="1E1E1E"/>
+        <w:spacing w:after="0" w:line="285" w:lineRule="atLeast"/>
+        <w:rPr>
+          <w:rFonts w:ascii="Consolas" w:eastAsia="Times New Roman" w:hAnsi="Consolas" w:cs="Times New Roman"/>
+          <w:strike/>
+          <w:color w:val="D4D4D4"/>
+          <w:sz w:val="21"/>
+          <w:szCs w:val="21"/>
+        </w:rPr>
+      </w:pPr>
+      <w:r>
+        <w:rPr>
+          <w:rFonts w:ascii="Consolas" w:eastAsia="Times New Roman" w:hAnsi="Consolas" w:cs="Times New Roman"/>
+          <w:strike/>
+          <w:color w:val="6796E6"/>
+          <w:sz w:val="21"/>
+          <w:szCs w:val="21"/>
+        </w:rPr>
+        <w:t>*</w:t>
+      </w:r>
+      <w:r>
+        <w:rPr>
+          <w:rFonts w:ascii="Consolas" w:eastAsia="Times New Roman" w:hAnsi="Consolas" w:cs="Times New Roman"/>
+          <w:strike/>
+          <w:color w:val="D4D4D4"/>
+          <w:sz w:val="21"/>
+          <w:szCs w:val="21"/>
+        </w:rPr>
+        <w:t xml:space="preserve"> </w:t>
+      </w:r>
+      <w:r>
+        <w:rPr>
+          <w:rFonts w:ascii="Consolas" w:eastAsia="Times New Roman" w:hAnsi="Consolas" w:cs="Times New Roman"/>
+          <w:b/>
+          <w:bCs/>
+          <w:strike/>
+          <w:color w:val="569CD6"/>
+          <w:sz w:val="21"/>
+          <w:szCs w:val="21"/>
+        </w:rPr>
+        <w:t>**URL**</w:t>
+      </w:r>
+    </w:p>
+    <w:p>
+      <w:pPr>
+        <w:shd w:val="clear" w:color="auto" w:fill="1E1E1E"/>
+        <w:spacing w:after="0" w:line="285" w:lineRule="atLeast"/>
+        <w:rPr>
+          <w:rFonts w:ascii="Consolas" w:eastAsia="Times New Roman" w:hAnsi="Consolas" w:cs="Times New Roman"/>
+          <w:strike/>
+          <w:color w:val="D4D4D4"/>
+          <w:sz w:val="21"/>
+          <w:szCs w:val="21"/>
+        </w:rPr>
+      </w:pPr>
+      <w:r>
+        <w:rPr>
+          <w:rFonts w:ascii="Consolas" w:eastAsia="Times New Roman" w:hAnsi="Consolas" w:cs="Times New Roman"/>
+          <w:strike/>
+          <w:color w:val="D4D4D4"/>
+          <w:sz w:val="21"/>
+          <w:szCs w:val="21"/>
+        </w:rPr>
+        <w:t xml:space="preserve">  </w:t>
+      </w:r>
+      <w:r>
+        <w:rPr>
+          <w:rFonts w:ascii="Consolas" w:eastAsia="Times New Roman" w:hAnsi="Consolas" w:cs="Times New Roman"/>
+          <w:strike/>
           <w:color w:val="CE9178"/>
           <w:sz w:val="21"/>
           <w:szCs w:val="21"/>
         </w:rPr>
-        <w:t>GET /reimbursements/status</w:t>
+        <w:t>`/login`</w:t>
+      </w:r>
+    </w:p>
+    <w:p>
+      <w:pPr>
+        <w:shd w:val="clear" w:color="auto" w:fill="1E1E1E"/>
+        <w:spacing w:after="0" w:line="285" w:lineRule="atLeast"/>
+        <w:rPr>
+          <w:rFonts w:ascii="Consolas" w:eastAsia="Times New Roman" w:hAnsi="Consolas" w:cs="Times New Roman"/>
+          <w:strike/>
+          <w:color w:val="D4D4D4"/>
+          <w:sz w:val="21"/>
+          <w:szCs w:val="21"/>
+        </w:rPr>
+      </w:pPr>
+    </w:p>
+    <w:p>
+      <w:pPr>
+        <w:shd w:val="clear" w:color="auto" w:fill="1E1E1E"/>
+        <w:spacing w:after="0" w:line="285" w:lineRule="atLeast"/>
+        <w:rPr>
+          <w:rFonts w:ascii="Consolas" w:eastAsia="Times New Roman" w:hAnsi="Consolas" w:cs="Times New Roman"/>
+          <w:strike/>
+          <w:color w:val="D4D4D4"/>
+          <w:sz w:val="21"/>
+          <w:szCs w:val="21"/>
+        </w:rPr>
+      </w:pPr>
+      <w:r>
+        <w:rPr>
+          <w:rFonts w:ascii="Consolas" w:eastAsia="Times New Roman" w:hAnsi="Consolas" w:cs="Times New Roman"/>
+          <w:strike/>
+          <w:color w:val="6796E6"/>
+          <w:sz w:val="21"/>
+          <w:szCs w:val="21"/>
+        </w:rPr>
+        <w:t>*</w:t>
+      </w:r>
+      <w:r>
+        <w:rPr>
+          <w:rFonts w:ascii="Consolas" w:eastAsia="Times New Roman" w:hAnsi="Consolas" w:cs="Times New Roman"/>
+          <w:strike/>
+          <w:color w:val="D4D4D4"/>
+          <w:sz w:val="21"/>
+          <w:szCs w:val="21"/>
+        </w:rPr>
+        <w:t xml:space="preserve"> </w:t>
+      </w:r>
+      <w:r>
+        <w:rPr>
+          <w:rFonts w:ascii="Consolas" w:eastAsia="Times New Roman" w:hAnsi="Consolas" w:cs="Times New Roman"/>
+          <w:b/>
+          <w:bCs/>
+          <w:strike/>
+          <w:color w:val="569CD6"/>
+          <w:sz w:val="21"/>
+          <w:szCs w:val="21"/>
+        </w:rPr>
+        <w:t>**</w:t>
       </w:r>
       <w:proofErr w:type="gramStart"/>
       <w:r>
         <w:rPr>
           <w:rFonts w:ascii="Consolas" w:eastAsia="Times New Roman" w:hAnsi="Consolas" w:cs="Times New Roman"/>
+          <w:b/>
+          <w:bCs/>
+          <w:strike/>
+          <w:color w:val="569CD6"/>
+          <w:sz w:val="21"/>
+          <w:szCs w:val="21"/>
+        </w:rPr>
+        <w:t>Method:*</w:t>
+      </w:r>
+      <w:proofErr w:type="gramEnd"/>
+      <w:r>
+        <w:rPr>
+          <w:rFonts w:ascii="Consolas" w:eastAsia="Times New Roman" w:hAnsi="Consolas" w:cs="Times New Roman"/>
+          <w:b/>
+          <w:bCs/>
+          <w:strike/>
+          <w:color w:val="569CD6"/>
+          <w:sz w:val="21"/>
+          <w:szCs w:val="21"/>
+        </w:rPr>
+        <w:t>*</w:t>
+      </w:r>
+    </w:p>
+    <w:p>
+      <w:pPr>
+        <w:shd w:val="clear" w:color="auto" w:fill="1E1E1E"/>
+        <w:spacing w:after="0" w:line="285" w:lineRule="atLeast"/>
+        <w:rPr>
+          <w:rFonts w:ascii="Consolas" w:eastAsia="Times New Roman" w:hAnsi="Consolas" w:cs="Times New Roman"/>
+          <w:strike/>
+          <w:color w:val="D4D4D4"/>
+          <w:sz w:val="21"/>
+          <w:szCs w:val="21"/>
+        </w:rPr>
+      </w:pPr>
+      <w:r>
+        <w:rPr>
+          <w:rFonts w:ascii="Consolas" w:eastAsia="Times New Roman" w:hAnsi="Consolas" w:cs="Times New Roman"/>
+          <w:strike/>
+          <w:color w:val="D4D4D4"/>
+          <w:sz w:val="21"/>
+          <w:szCs w:val="21"/>
+        </w:rPr>
+        <w:t xml:space="preserve">  </w:t>
+      </w:r>
+      <w:r>
+        <w:rPr>
+          <w:rFonts w:ascii="Consolas" w:eastAsia="Times New Roman" w:hAnsi="Consolas" w:cs="Times New Roman"/>
+          <w:strike/>
           <w:color w:val="CE9178"/>
           <w:sz w:val="21"/>
           <w:szCs w:val="21"/>
         </w:rPr>
-        <w:t>/:statusId</w:t>
+        <w:t>`POST`</w:t>
+      </w:r>
+    </w:p>
+    <w:p>
+      <w:pPr>
+        <w:shd w:val="clear" w:color="auto" w:fill="1E1E1E"/>
+        <w:spacing w:after="0" w:line="285" w:lineRule="atLeast"/>
+        <w:rPr>
+          <w:rFonts w:ascii="Consolas" w:eastAsia="Times New Roman" w:hAnsi="Consolas" w:cs="Times New Roman"/>
+          <w:strike/>
+          <w:color w:val="D4D4D4"/>
+          <w:sz w:val="21"/>
+          <w:szCs w:val="21"/>
+        </w:rPr>
+      </w:pPr>
+    </w:p>
+    <w:p>
+      <w:pPr>
+        <w:shd w:val="clear" w:color="auto" w:fill="1E1E1E"/>
+        <w:spacing w:after="0" w:line="285" w:lineRule="atLeast"/>
+        <w:rPr>
+          <w:rFonts w:ascii="Consolas" w:eastAsia="Times New Roman" w:hAnsi="Consolas" w:cs="Times New Roman"/>
+          <w:strike/>
+          <w:color w:val="D4D4D4"/>
+          <w:sz w:val="21"/>
+          <w:szCs w:val="21"/>
+        </w:rPr>
+      </w:pPr>
+      <w:r>
+        <w:rPr>
+          <w:rFonts w:ascii="Consolas" w:eastAsia="Times New Roman" w:hAnsi="Consolas" w:cs="Times New Roman"/>
+          <w:strike/>
+          <w:color w:val="6796E6"/>
+          <w:sz w:val="21"/>
+          <w:szCs w:val="21"/>
+        </w:rPr>
+        <w:t>*</w:t>
+      </w:r>
+      <w:r>
+        <w:rPr>
+          <w:rFonts w:ascii="Consolas" w:eastAsia="Times New Roman" w:hAnsi="Consolas" w:cs="Times New Roman"/>
+          <w:strike/>
+          <w:color w:val="D4D4D4"/>
+          <w:sz w:val="21"/>
+          <w:szCs w:val="21"/>
+        </w:rPr>
+        <w:t xml:space="preserve"> </w:t>
+      </w:r>
+      <w:r>
+        <w:rPr>
+          <w:rFonts w:ascii="Consolas" w:eastAsia="Times New Roman" w:hAnsi="Consolas" w:cs="Times New Roman"/>
+          <w:b/>
+          <w:bCs/>
+          <w:strike/>
+          <w:color w:val="569CD6"/>
+          <w:sz w:val="21"/>
+          <w:szCs w:val="21"/>
+        </w:rPr>
+        <w:t>**</w:t>
+      </w:r>
+      <w:proofErr w:type="gramStart"/>
+      <w:r>
+        <w:rPr>
+          <w:rFonts w:ascii="Consolas" w:eastAsia="Times New Roman" w:hAnsi="Consolas" w:cs="Times New Roman"/>
+          <w:b/>
+          <w:bCs/>
+          <w:strike/>
+          <w:color w:val="569CD6"/>
+          <w:sz w:val="21"/>
+          <w:szCs w:val="21"/>
+        </w:rPr>
+        <w:t>Request:*</w:t>
       </w:r>
       <w:proofErr w:type="gramEnd"/>
       <w:r>
         <w:rPr>
           <w:rFonts w:ascii="Consolas" w:eastAsia="Times New Roman" w:hAnsi="Consolas" w:cs="Times New Roman"/>
-          <w:color w:val="D4D4D4"/>
-          <w:sz w:val="21"/>
-          <w:szCs w:val="21"/>
-        </w:rPr>
-        <w:t>](</w:t>
-      </w:r>
-      <w:r>
-        <w:rPr>
-          <w:rFonts w:ascii="Consolas" w:eastAsia="Times New Roman" w:hAnsi="Consolas" w:cs="Times New Roman"/>
-          <w:color w:val="D4D4D4"/>
-          <w:sz w:val="21"/>
-          <w:szCs w:val="21"/>
-          <w:u w:val="single"/>
-        </w:rPr>
-        <w:t>#find-reimbursements-by-status</w:t>
-      </w:r>
-      <w:r>
-        <w:rPr>
-          <w:rFonts w:ascii="Consolas" w:eastAsia="Times New Roman" w:hAnsi="Consolas" w:cs="Times New Roman"/>
-          <w:color w:val="D4D4D4"/>
-          <w:sz w:val="21"/>
-          <w:szCs w:val="21"/>
-        </w:rPr>
-        <w:t xml:space="preserve">)  </w:t>
-      </w:r>
-    </w:p>
-    <w:p>
-      <w:pPr>
-        <w:shd w:val="clear" w:color="auto" w:fill="1E1E1E"/>
-        <w:spacing w:after="0" w:line="285" w:lineRule="atLeast"/>
-        <w:rPr>
-          <w:rFonts w:ascii="Consolas" w:eastAsia="Times New Roman" w:hAnsi="Consolas" w:cs="Times New Roman"/>
-          <w:color w:val="D4D4D4"/>
-          <w:sz w:val="21"/>
-          <w:szCs w:val="21"/>
-        </w:rPr>
-      </w:pPr>
-      <w:r>
-        <w:rPr>
-          <w:rFonts w:ascii="Consolas" w:eastAsia="Times New Roman" w:hAnsi="Consolas" w:cs="Times New Roman"/>
-          <w:color w:val="D4D4D4"/>
-          <w:sz w:val="21"/>
-          <w:szCs w:val="21"/>
-        </w:rPr>
-        <w:t xml:space="preserve">  [</w:t>
-      </w:r>
-      <w:r>
-        <w:rPr>
-          <w:rFonts w:ascii="Consolas" w:eastAsia="Times New Roman" w:hAnsi="Consolas" w:cs="Times New Roman"/>
-          <w:color w:val="CE9178"/>
-          <w:sz w:val="21"/>
-          <w:szCs w:val="21"/>
-        </w:rPr>
-        <w:t>GET /reimbursements/author/</w:t>
+          <w:b/>
+          <w:bCs/>
+          <w:strike/>
+          <w:color w:val="569CD6"/>
+          <w:sz w:val="21"/>
+          <w:szCs w:val="21"/>
+        </w:rPr>
+        <w:t>*</w:t>
+      </w:r>
+    </w:p>
+    <w:p>
+      <w:pPr>
+        <w:shd w:val="clear" w:color="auto" w:fill="1E1E1E"/>
+        <w:spacing w:after="0" w:line="285" w:lineRule="atLeast"/>
+        <w:rPr>
+          <w:rFonts w:ascii="Consolas" w:eastAsia="Times New Roman" w:hAnsi="Consolas" w:cs="Times New Roman"/>
+          <w:strike/>
+          <w:color w:val="D4D4D4"/>
+          <w:sz w:val="21"/>
+          <w:szCs w:val="21"/>
+        </w:rPr>
+      </w:pPr>
+      <w:r>
+        <w:rPr>
+          <w:rFonts w:ascii="Consolas" w:eastAsia="Times New Roman" w:hAnsi="Consolas" w:cs="Times New Roman"/>
+          <w:strike/>
+          <w:color w:val="D4D4D4"/>
+          <w:sz w:val="21"/>
+          <w:szCs w:val="21"/>
+        </w:rPr>
+        <w:t xml:space="preserve">  ```</w:t>
+      </w:r>
+      <w:proofErr w:type="spellStart"/>
+      <w:r>
+        <w:rPr>
+          <w:rFonts w:ascii="Consolas" w:eastAsia="Times New Roman" w:hAnsi="Consolas" w:cs="Times New Roman"/>
+          <w:strike/>
+          <w:color w:val="D4D4D4"/>
+          <w:sz w:val="21"/>
+          <w:szCs w:val="21"/>
+        </w:rPr>
+        <w:t>javascript</w:t>
+      </w:r>
+      <w:proofErr w:type="spellEnd"/>
+    </w:p>
+    <w:p>
+      <w:pPr>
+        <w:shd w:val="clear" w:color="auto" w:fill="1E1E1E"/>
+        <w:spacing w:after="0" w:line="285" w:lineRule="atLeast"/>
+        <w:rPr>
+          <w:rFonts w:ascii="Consolas" w:eastAsia="Times New Roman" w:hAnsi="Consolas" w:cs="Times New Roman"/>
+          <w:strike/>
+          <w:color w:val="D4D4D4"/>
+          <w:sz w:val="21"/>
+          <w:szCs w:val="21"/>
+        </w:rPr>
+      </w:pPr>
+      <w:r>
+        <w:rPr>
+          <w:rFonts w:ascii="Consolas" w:eastAsia="Times New Roman" w:hAnsi="Consolas" w:cs="Times New Roman"/>
+          <w:strike/>
+          <w:color w:val="D4D4D4"/>
+          <w:sz w:val="21"/>
+          <w:szCs w:val="21"/>
+        </w:rPr>
+        <w:t xml:space="preserve">  {</w:t>
+      </w:r>
+    </w:p>
+    <w:p>
+      <w:pPr>
+        <w:shd w:val="clear" w:color="auto" w:fill="1E1E1E"/>
+        <w:spacing w:after="0" w:line="285" w:lineRule="atLeast"/>
+        <w:rPr>
+          <w:rFonts w:ascii="Consolas" w:eastAsia="Times New Roman" w:hAnsi="Consolas" w:cs="Times New Roman"/>
+          <w:strike/>
+          <w:color w:val="D4D4D4"/>
+          <w:sz w:val="21"/>
+          <w:szCs w:val="21"/>
+        </w:rPr>
+      </w:pPr>
+      <w:r>
+        <w:rPr>
+          <w:rFonts w:ascii="Consolas" w:eastAsia="Times New Roman" w:hAnsi="Consolas" w:cs="Times New Roman"/>
+          <w:strike/>
+          <w:color w:val="D4D4D4"/>
+          <w:sz w:val="21"/>
+          <w:szCs w:val="21"/>
+        </w:rPr>
+        <w:t xml:space="preserve">    username: </w:t>
+      </w:r>
+      <w:r>
+        <w:rPr>
+          <w:rFonts w:ascii="Consolas" w:eastAsia="Times New Roman" w:hAnsi="Consolas" w:cs="Times New Roman"/>
+          <w:strike/>
+          <w:color w:val="9CDCFE"/>
+          <w:sz w:val="21"/>
+          <w:szCs w:val="21"/>
+        </w:rPr>
+        <w:t>string</w:t>
+      </w:r>
+      <w:r>
+        <w:rPr>
+          <w:rFonts w:ascii="Consolas" w:eastAsia="Times New Roman" w:hAnsi="Consolas" w:cs="Times New Roman"/>
+          <w:strike/>
+          <w:color w:val="D4D4D4"/>
+          <w:sz w:val="21"/>
+          <w:szCs w:val="21"/>
+        </w:rPr>
+        <w:t>,</w:t>
+      </w:r>
+    </w:p>
+    <w:p>
+      <w:pPr>
+        <w:shd w:val="clear" w:color="auto" w:fill="1E1E1E"/>
+        <w:spacing w:after="0" w:line="285" w:lineRule="atLeast"/>
+        <w:rPr>
+          <w:rFonts w:ascii="Consolas" w:eastAsia="Times New Roman" w:hAnsi="Consolas" w:cs="Times New Roman"/>
+          <w:strike/>
+          <w:color w:val="D4D4D4"/>
+          <w:sz w:val="21"/>
+          <w:szCs w:val="21"/>
+        </w:rPr>
+      </w:pPr>
+      <w:r>
+        <w:rPr>
+          <w:rFonts w:ascii="Consolas" w:eastAsia="Times New Roman" w:hAnsi="Consolas" w:cs="Times New Roman"/>
+          <w:strike/>
+          <w:color w:val="D4D4D4"/>
+          <w:sz w:val="21"/>
+          <w:szCs w:val="21"/>
+        </w:rPr>
+        <w:t xml:space="preserve">    password: </w:t>
+      </w:r>
+      <w:r>
+        <w:rPr>
+          <w:rFonts w:ascii="Consolas" w:eastAsia="Times New Roman" w:hAnsi="Consolas" w:cs="Times New Roman"/>
+          <w:strike/>
+          <w:color w:val="9CDCFE"/>
+          <w:sz w:val="21"/>
+          <w:szCs w:val="21"/>
+        </w:rPr>
+        <w:t>string</w:t>
+      </w:r>
+    </w:p>
+    <w:p>
+      <w:pPr>
+        <w:shd w:val="clear" w:color="auto" w:fill="1E1E1E"/>
+        <w:spacing w:after="0" w:line="285" w:lineRule="atLeast"/>
+        <w:rPr>
+          <w:rFonts w:ascii="Consolas" w:eastAsia="Times New Roman" w:hAnsi="Consolas" w:cs="Times New Roman"/>
+          <w:strike/>
+          <w:color w:val="D4D4D4"/>
+          <w:sz w:val="21"/>
+          <w:szCs w:val="21"/>
+        </w:rPr>
+      </w:pPr>
+      <w:r>
+        <w:rPr>
+          <w:rFonts w:ascii="Consolas" w:eastAsia="Times New Roman" w:hAnsi="Consolas" w:cs="Times New Roman"/>
+          <w:strike/>
+          <w:color w:val="D4D4D4"/>
+          <w:sz w:val="21"/>
+          <w:szCs w:val="21"/>
+        </w:rPr>
+        <w:t xml:space="preserve">  }</w:t>
+      </w:r>
+    </w:p>
+    <w:p>
+      <w:pPr>
+        <w:shd w:val="clear" w:color="auto" w:fill="1E1E1E"/>
+        <w:spacing w:after="0" w:line="285" w:lineRule="atLeast"/>
+        <w:rPr>
+          <w:rFonts w:ascii="Consolas" w:eastAsia="Times New Roman" w:hAnsi="Consolas" w:cs="Times New Roman"/>
+          <w:strike/>
+          <w:color w:val="D4D4D4"/>
+          <w:sz w:val="21"/>
+          <w:szCs w:val="21"/>
+        </w:rPr>
+      </w:pPr>
+      <w:r>
+        <w:rPr>
+          <w:rFonts w:ascii="Consolas" w:eastAsia="Times New Roman" w:hAnsi="Consolas" w:cs="Times New Roman"/>
+          <w:strike/>
+          <w:color w:val="D4D4D4"/>
+          <w:sz w:val="21"/>
+          <w:szCs w:val="21"/>
+        </w:rPr>
+        <w:t xml:space="preserve">  ```</w:t>
+      </w:r>
+    </w:p>
+    <w:p>
+      <w:pPr>
+        <w:shd w:val="clear" w:color="auto" w:fill="1E1E1E"/>
+        <w:spacing w:after="0" w:line="285" w:lineRule="atLeast"/>
+        <w:rPr>
+          <w:rFonts w:ascii="Consolas" w:eastAsia="Times New Roman" w:hAnsi="Consolas" w:cs="Times New Roman"/>
+          <w:strike/>
+          <w:color w:val="D4D4D4"/>
+          <w:sz w:val="21"/>
+          <w:szCs w:val="21"/>
+        </w:rPr>
+      </w:pPr>
+    </w:p>
+    <w:p>
+      <w:pPr>
+        <w:shd w:val="clear" w:color="auto" w:fill="1E1E1E"/>
+        <w:spacing w:after="0" w:line="285" w:lineRule="atLeast"/>
+        <w:rPr>
+          <w:rFonts w:ascii="Consolas" w:eastAsia="Times New Roman" w:hAnsi="Consolas" w:cs="Times New Roman"/>
+          <w:strike/>
+          <w:color w:val="D4D4D4"/>
+          <w:sz w:val="21"/>
+          <w:szCs w:val="21"/>
+        </w:rPr>
+      </w:pPr>
+      <w:r>
+        <w:rPr>
+          <w:rFonts w:ascii="Consolas" w:eastAsia="Times New Roman" w:hAnsi="Consolas" w:cs="Times New Roman"/>
+          <w:strike/>
+          <w:color w:val="6796E6"/>
+          <w:sz w:val="21"/>
+          <w:szCs w:val="21"/>
+        </w:rPr>
+        <w:t>*</w:t>
+      </w:r>
+      <w:r>
+        <w:rPr>
+          <w:rFonts w:ascii="Consolas" w:eastAsia="Times New Roman" w:hAnsi="Consolas" w:cs="Times New Roman"/>
+          <w:strike/>
+          <w:color w:val="D4D4D4"/>
+          <w:sz w:val="21"/>
+          <w:szCs w:val="21"/>
+        </w:rPr>
+        <w:t xml:space="preserve"> </w:t>
+      </w:r>
+      <w:r>
+        <w:rPr>
+          <w:rFonts w:ascii="Consolas" w:eastAsia="Times New Roman" w:hAnsi="Consolas" w:cs="Times New Roman"/>
+          <w:b/>
+          <w:bCs/>
+          <w:strike/>
+          <w:color w:val="569CD6"/>
+          <w:sz w:val="21"/>
+          <w:szCs w:val="21"/>
+        </w:rPr>
+        <w:t>**</w:t>
       </w:r>
       <w:proofErr w:type="gramStart"/>
       <w:r>
         <w:rPr>
           <w:rFonts w:ascii="Consolas" w:eastAsia="Times New Roman" w:hAnsi="Consolas" w:cs="Times New Roman"/>
-          <w:color w:val="CE9178"/>
-          <w:sz w:val="21"/>
-          <w:szCs w:val="21"/>
-        </w:rPr>
-        <w:t>userId:userId</w:t>
+          <w:b/>
+          <w:bCs/>
+          <w:strike/>
+          <w:color w:val="569CD6"/>
+          <w:sz w:val="21"/>
+          <w:szCs w:val="21"/>
+        </w:rPr>
+        <w:t>Response:*</w:t>
       </w:r>
       <w:proofErr w:type="gramEnd"/>
       <w:r>
         <w:rPr>
           <w:rFonts w:ascii="Consolas" w:eastAsia="Times New Roman" w:hAnsi="Consolas" w:cs="Times New Roman"/>
-          <w:color w:val="D4D4D4"/>
-          <w:sz w:val="21"/>
-          <w:szCs w:val="21"/>
-        </w:rPr>
-        <w:t>](</w:t>
-      </w:r>
-      <w:r>
-        <w:rPr>
-          <w:rFonts w:ascii="Consolas" w:eastAsia="Times New Roman" w:hAnsi="Consolas" w:cs="Times New Roman"/>
-          <w:color w:val="D4D4D4"/>
-          <w:sz w:val="21"/>
-          <w:szCs w:val="21"/>
-          <w:u w:val="single"/>
-        </w:rPr>
-        <w:t>#find-reimbursements-by-user</w:t>
-      </w:r>
-      <w:r>
-        <w:rPr>
-          <w:rFonts w:ascii="Consolas" w:eastAsia="Times New Roman" w:hAnsi="Consolas" w:cs="Times New Roman"/>
-          <w:color w:val="D4D4D4"/>
-          <w:sz w:val="21"/>
-          <w:szCs w:val="21"/>
-        </w:rPr>
-        <w:t xml:space="preserve">)  </w:t>
-      </w:r>
-    </w:p>
-    <w:p>
-      <w:pPr>
-        <w:shd w:val="clear" w:color="auto" w:fill="1E1E1E"/>
-        <w:spacing w:after="0" w:line="285" w:lineRule="atLeast"/>
-        <w:rPr>
-          <w:rFonts w:ascii="Consolas" w:eastAsia="Times New Roman" w:hAnsi="Consolas" w:cs="Times New Roman"/>
-          <w:color w:val="D4D4D4"/>
-          <w:sz w:val="21"/>
-          <w:szCs w:val="21"/>
-        </w:rPr>
-      </w:pPr>
-      <w:r>
-        <w:rPr>
-          <w:rFonts w:ascii="Consolas" w:eastAsia="Times New Roman" w:hAnsi="Consolas" w:cs="Times New Roman"/>
-          <w:color w:val="D4D4D4"/>
-          <w:sz w:val="21"/>
-          <w:szCs w:val="21"/>
-        </w:rPr>
-        <w:t xml:space="preserve">  [</w:t>
-      </w:r>
-      <w:r>
-        <w:rPr>
-          <w:rFonts w:ascii="Consolas" w:eastAsia="Times New Roman" w:hAnsi="Consolas" w:cs="Times New Roman"/>
-          <w:color w:val="CE9178"/>
-          <w:sz w:val="21"/>
-          <w:szCs w:val="21"/>
-        </w:rPr>
-        <w:t>POST /</w:t>
+          <w:b/>
+          <w:bCs/>
+          <w:strike/>
+          <w:color w:val="569CD6"/>
+          <w:sz w:val="21"/>
+          <w:szCs w:val="21"/>
+        </w:rPr>
+        <w:t>*</w:t>
+      </w:r>
+    </w:p>
+    <w:p>
+      <w:pPr>
+        <w:shd w:val="clear" w:color="auto" w:fill="1E1E1E"/>
+        <w:spacing w:after="0" w:line="285" w:lineRule="atLeast"/>
+        <w:rPr>
+          <w:rFonts w:ascii="Consolas" w:eastAsia="Times New Roman" w:hAnsi="Consolas" w:cs="Times New Roman"/>
+          <w:strike/>
+          <w:color w:val="D4D4D4"/>
+          <w:sz w:val="21"/>
+          <w:szCs w:val="21"/>
+        </w:rPr>
+      </w:pPr>
+      <w:r>
+        <w:rPr>
+          <w:rFonts w:ascii="Consolas" w:eastAsia="Times New Roman" w:hAnsi="Consolas" w:cs="Times New Roman"/>
+          <w:strike/>
+          <w:color w:val="D4D4D4"/>
+          <w:sz w:val="21"/>
+          <w:szCs w:val="21"/>
+        </w:rPr>
+        <w:t xml:space="preserve">    ```</w:t>
+      </w:r>
+      <w:proofErr w:type="spellStart"/>
+      <w:r>
+        <w:rPr>
+          <w:rFonts w:ascii="Consolas" w:eastAsia="Times New Roman" w:hAnsi="Consolas" w:cs="Times New Roman"/>
+          <w:strike/>
+          <w:color w:val="D4D4D4"/>
+          <w:sz w:val="21"/>
+          <w:szCs w:val="21"/>
+        </w:rPr>
+        <w:t>javascript</w:t>
+      </w:r>
+      <w:proofErr w:type="spellEnd"/>
+    </w:p>
+    <w:p>
+      <w:pPr>
+        <w:shd w:val="clear" w:color="auto" w:fill="1E1E1E"/>
+        <w:spacing w:after="0" w:line="285" w:lineRule="atLeast"/>
+        <w:rPr>
+          <w:rFonts w:ascii="Consolas" w:eastAsia="Times New Roman" w:hAnsi="Consolas" w:cs="Times New Roman"/>
+          <w:strike/>
+          <w:color w:val="D4D4D4"/>
+          <w:sz w:val="21"/>
+          <w:szCs w:val="21"/>
+        </w:rPr>
+      </w:pPr>
+      <w:r>
+        <w:rPr>
+          <w:rFonts w:ascii="Consolas" w:eastAsia="Times New Roman" w:hAnsi="Consolas" w:cs="Times New Roman"/>
+          <w:strike/>
+          <w:color w:val="D4D4D4"/>
+          <w:sz w:val="21"/>
+          <w:szCs w:val="21"/>
+        </w:rPr>
+        <w:t xml:space="preserve">      </w:t>
+      </w:r>
+      <w:r>
+        <w:rPr>
+          <w:rFonts w:ascii="Consolas" w:eastAsia="Times New Roman" w:hAnsi="Consolas" w:cs="Times New Roman"/>
+          <w:strike/>
+          <w:color w:val="9CDCFE"/>
+          <w:sz w:val="21"/>
+          <w:szCs w:val="21"/>
+        </w:rPr>
+        <w:t>User</w:t>
+      </w:r>
+    </w:p>
+    <w:p>
+      <w:pPr>
+        <w:shd w:val="clear" w:color="auto" w:fill="1E1E1E"/>
+        <w:spacing w:after="0" w:line="285" w:lineRule="atLeast"/>
+        <w:rPr>
+          <w:rFonts w:ascii="Consolas" w:eastAsia="Times New Roman" w:hAnsi="Consolas" w:cs="Times New Roman"/>
+          <w:strike/>
+          <w:color w:val="D4D4D4"/>
+          <w:sz w:val="21"/>
+          <w:szCs w:val="21"/>
+        </w:rPr>
+      </w:pPr>
+      <w:r>
+        <w:rPr>
+          <w:rFonts w:ascii="Consolas" w:eastAsia="Times New Roman" w:hAnsi="Consolas" w:cs="Times New Roman"/>
+          <w:strike/>
+          <w:color w:val="D4D4D4"/>
+          <w:sz w:val="21"/>
+          <w:szCs w:val="21"/>
+        </w:rPr>
+        <w:t xml:space="preserve">    ```</w:t>
+      </w:r>
+    </w:p>
+    <w:p>
+      <w:pPr>
+        <w:shd w:val="clear" w:color="auto" w:fill="1E1E1E"/>
+        <w:spacing w:after="0" w:line="285" w:lineRule="atLeast"/>
+        <w:rPr>
+          <w:rFonts w:ascii="Consolas" w:eastAsia="Times New Roman" w:hAnsi="Consolas" w:cs="Times New Roman"/>
+          <w:strike/>
+          <w:color w:val="D4D4D4"/>
+          <w:sz w:val="21"/>
+          <w:szCs w:val="21"/>
+        </w:rPr>
+      </w:pPr>
+    </w:p>
+    <w:p>
+      <w:pPr>
+        <w:shd w:val="clear" w:color="auto" w:fill="1E1E1E"/>
+        <w:spacing w:after="0" w:line="285" w:lineRule="atLeast"/>
+        <w:rPr>
+          <w:rFonts w:ascii="Consolas" w:eastAsia="Times New Roman" w:hAnsi="Consolas" w:cs="Times New Roman"/>
+          <w:strike/>
+          <w:color w:val="D4D4D4"/>
+          <w:sz w:val="21"/>
+          <w:szCs w:val="21"/>
+        </w:rPr>
+      </w:pPr>
+      <w:r>
+        <w:rPr>
+          <w:rFonts w:ascii="Consolas" w:eastAsia="Times New Roman" w:hAnsi="Consolas" w:cs="Times New Roman"/>
+          <w:strike/>
+          <w:color w:val="6796E6"/>
+          <w:sz w:val="21"/>
+          <w:szCs w:val="21"/>
+        </w:rPr>
+        <w:t>*</w:t>
+      </w:r>
+      <w:r>
+        <w:rPr>
+          <w:rFonts w:ascii="Consolas" w:eastAsia="Times New Roman" w:hAnsi="Consolas" w:cs="Times New Roman"/>
+          <w:strike/>
+          <w:color w:val="D4D4D4"/>
+          <w:sz w:val="21"/>
+          <w:szCs w:val="21"/>
+        </w:rPr>
+        <w:t xml:space="preserve"> </w:t>
+      </w:r>
+      <w:r>
+        <w:rPr>
+          <w:rFonts w:ascii="Consolas" w:eastAsia="Times New Roman" w:hAnsi="Consolas" w:cs="Times New Roman"/>
+          <w:b/>
+          <w:bCs/>
+          <w:strike/>
+          <w:color w:val="569CD6"/>
+          <w:sz w:val="21"/>
+          <w:szCs w:val="21"/>
+        </w:rPr>
+        <w:t>**Error Response**</w:t>
+      </w:r>
+    </w:p>
+    <w:p>
+      <w:pPr>
+        <w:shd w:val="clear" w:color="auto" w:fill="1E1E1E"/>
+        <w:spacing w:after="0" w:line="285" w:lineRule="atLeast"/>
+        <w:rPr>
+          <w:rFonts w:ascii="Consolas" w:eastAsia="Times New Roman" w:hAnsi="Consolas" w:cs="Times New Roman"/>
+          <w:strike/>
+          <w:color w:val="D4D4D4"/>
+          <w:sz w:val="21"/>
+          <w:szCs w:val="21"/>
+        </w:rPr>
+      </w:pPr>
+      <w:r>
+        <w:rPr>
+          <w:rFonts w:ascii="Consolas" w:eastAsia="Times New Roman" w:hAnsi="Consolas" w:cs="Times New Roman"/>
+          <w:strike/>
+          <w:color w:val="D4D4D4"/>
+          <w:sz w:val="21"/>
+          <w:szCs w:val="21"/>
+        </w:rPr>
+        <w:t xml:space="preserve">  </w:t>
+      </w:r>
+      <w:r>
+        <w:rPr>
+          <w:rFonts w:ascii="Consolas" w:eastAsia="Times New Roman" w:hAnsi="Consolas" w:cs="Times New Roman"/>
+          <w:strike/>
+          <w:color w:val="6796E6"/>
+          <w:sz w:val="21"/>
+          <w:szCs w:val="21"/>
+        </w:rPr>
+        <w:t>*</w:t>
+      </w:r>
+      <w:r>
+        <w:rPr>
+          <w:rFonts w:ascii="Consolas" w:eastAsia="Times New Roman" w:hAnsi="Consolas" w:cs="Times New Roman"/>
+          <w:strike/>
+          <w:color w:val="D4D4D4"/>
+          <w:sz w:val="21"/>
+          <w:szCs w:val="21"/>
+        </w:rPr>
+        <w:t xml:space="preserve"> </w:t>
+      </w:r>
+      <w:r>
+        <w:rPr>
+          <w:rFonts w:ascii="Consolas" w:eastAsia="Times New Roman" w:hAnsi="Consolas" w:cs="Times New Roman"/>
+          <w:b/>
+          <w:bCs/>
+          <w:strike/>
+          <w:color w:val="569CD6"/>
+          <w:sz w:val="21"/>
+          <w:szCs w:val="21"/>
+        </w:rPr>
+        <w:t xml:space="preserve">**Status </w:t>
       </w:r>
       <w:proofErr w:type="gramStart"/>
       <w:r>
         <w:rPr>
           <w:rFonts w:ascii="Consolas" w:eastAsia="Times New Roman" w:hAnsi="Consolas" w:cs="Times New Roman"/>
-          <w:color w:val="CE9178"/>
-          <w:sz w:val="21"/>
-          <w:szCs w:val="21"/>
-        </w:rPr>
-        <w:t>reimbursements</w:t>
-      </w:r>
-      <w:r>
-        <w:rPr>
-          <w:rFonts w:ascii="Consolas" w:eastAsia="Times New Roman" w:hAnsi="Consolas" w:cs="Times New Roman"/>
-          <w:color w:val="D4D4D4"/>
-          <w:sz w:val="21"/>
-          <w:szCs w:val="21"/>
-        </w:rPr>
-        <w:t>](</w:t>
+          <w:b/>
+          <w:bCs/>
+          <w:strike/>
+          <w:color w:val="569CD6"/>
+          <w:sz w:val="21"/>
+          <w:szCs w:val="21"/>
+        </w:rPr>
+        <w:t>Code:*</w:t>
       </w:r>
       <w:proofErr w:type="gramEnd"/>
       <w:r>
         <w:rPr>
           <w:rFonts w:ascii="Consolas" w:eastAsia="Times New Roman" w:hAnsi="Consolas" w:cs="Times New Roman"/>
-          <w:color w:val="D4D4D4"/>
-          <w:sz w:val="21"/>
-          <w:szCs w:val="21"/>
-          <w:u w:val="single"/>
-        </w:rPr>
-        <w:t>#submit-reimbursement</w:t>
-      </w:r>
-      <w:r>
-        <w:rPr>
-          <w:rFonts w:ascii="Consolas" w:eastAsia="Times New Roman" w:hAnsi="Consolas" w:cs="Times New Roman"/>
-          <w:color w:val="D4D4D4"/>
-          <w:sz w:val="21"/>
-          <w:szCs w:val="21"/>
-        </w:rPr>
-        <w:t xml:space="preserve">)  </w:t>
-      </w:r>
-    </w:p>
-    <w:p>
-      <w:pPr>
-        <w:shd w:val="clear" w:color="auto" w:fill="1E1E1E"/>
-        <w:spacing w:after="0" w:line="285" w:lineRule="atLeast"/>
-        <w:rPr>
-          <w:rFonts w:ascii="Consolas" w:eastAsia="Times New Roman" w:hAnsi="Consolas" w:cs="Times New Roman"/>
-          <w:color w:val="D4D4D4"/>
-          <w:sz w:val="21"/>
-          <w:szCs w:val="21"/>
-        </w:rPr>
-      </w:pPr>
-      <w:r>
-        <w:rPr>
-          <w:rFonts w:ascii="Consolas" w:eastAsia="Times New Roman" w:hAnsi="Consolas" w:cs="Times New Roman"/>
-          <w:color w:val="D4D4D4"/>
-          <w:sz w:val="21"/>
-          <w:szCs w:val="21"/>
-        </w:rPr>
-        <w:t xml:space="preserve">  [</w:t>
-      </w:r>
-      <w:r>
-        <w:rPr>
-          <w:rFonts w:ascii="Consolas" w:eastAsia="Times New Roman" w:hAnsi="Consolas" w:cs="Times New Roman"/>
-          <w:color w:val="CE9178"/>
-          <w:sz w:val="21"/>
-          <w:szCs w:val="21"/>
-        </w:rPr>
-        <w:t>PATCH /</w:t>
-      </w:r>
-      <w:proofErr w:type="gramStart"/>
-      <w:r>
-        <w:rPr>
-          <w:rFonts w:ascii="Consolas" w:eastAsia="Times New Roman" w:hAnsi="Consolas" w:cs="Times New Roman"/>
-          <w:color w:val="CE9178"/>
-          <w:sz w:val="21"/>
-          <w:szCs w:val="21"/>
-        </w:rPr>
-        <w:t>reimbursements</w:t>
-      </w:r>
-      <w:r>
-        <w:rPr>
-          <w:rFonts w:ascii="Consolas" w:eastAsia="Times New Roman" w:hAnsi="Consolas" w:cs="Times New Roman"/>
-          <w:color w:val="D4D4D4"/>
-          <w:sz w:val="21"/>
-          <w:szCs w:val="21"/>
-        </w:rPr>
-        <w:t>](</w:t>
-      </w:r>
-      <w:proofErr w:type="gramEnd"/>
-      <w:r>
-        <w:rPr>
-          <w:rFonts w:ascii="Consolas" w:eastAsia="Times New Roman" w:hAnsi="Consolas" w:cs="Times New Roman"/>
-          <w:color w:val="D4D4D4"/>
-          <w:sz w:val="21"/>
-          <w:szCs w:val="21"/>
-          <w:u w:val="single"/>
-        </w:rPr>
-        <w:t>#update-reimbursement</w:t>
-      </w:r>
-      <w:r>
-        <w:rPr>
-          <w:rFonts w:ascii="Consolas" w:eastAsia="Times New Roman" w:hAnsi="Consolas" w:cs="Times New Roman"/>
-          <w:color w:val="D4D4D4"/>
-          <w:sz w:val="21"/>
-          <w:szCs w:val="21"/>
-        </w:rPr>
-        <w:t xml:space="preserve">)  </w:t>
-      </w:r>
-    </w:p>
-    <w:p>
-      <w:pPr>
-        <w:shd w:val="clear" w:color="auto" w:fill="1E1E1E"/>
-        <w:spacing w:after="0" w:line="285" w:lineRule="atLeast"/>
-        <w:rPr>
-          <w:rFonts w:ascii="Consolas" w:eastAsia="Times New Roman" w:hAnsi="Consolas" w:cs="Times New Roman"/>
-          <w:color w:val="D4D4D4"/>
-          <w:sz w:val="21"/>
-          <w:szCs w:val="21"/>
-        </w:rPr>
-      </w:pPr>
-    </w:p>
-    <w:p>
-      <w:pPr>
-        <w:shd w:val="clear" w:color="auto" w:fill="1E1E1E"/>
-        <w:spacing w:after="0" w:line="285" w:lineRule="atLeast"/>
-        <w:rPr>
-          <w:rFonts w:ascii="Consolas" w:eastAsia="Times New Roman" w:hAnsi="Consolas" w:cs="Times New Roman"/>
-          <w:strike/>
-          <w:color w:val="D4D4D4"/>
-          <w:sz w:val="21"/>
-          <w:szCs w:val="21"/>
-        </w:rPr>
-      </w:pPr>
-      <w:r>
-        <w:rPr>
-          <w:rFonts w:ascii="Consolas" w:eastAsia="Times New Roman" w:hAnsi="Consolas" w:cs="Times New Roman"/>
-          <w:b/>
-          <w:bCs/>
-          <w:strike/>
-          <w:color w:val="569CD6"/>
-          <w:sz w:val="21"/>
-          <w:szCs w:val="21"/>
-        </w:rPr>
-        <w:t xml:space="preserve">### **Login**  </w:t>
-      </w:r>
-    </w:p>
-    <w:p>
-      <w:pPr>
-        <w:shd w:val="clear" w:color="auto" w:fill="1E1E1E"/>
-        <w:spacing w:after="0" w:line="285" w:lineRule="atLeast"/>
-        <w:rPr>
-          <w:rFonts w:ascii="Consolas" w:eastAsia="Times New Roman" w:hAnsi="Consolas" w:cs="Times New Roman"/>
-          <w:strike/>
-          <w:color w:val="D4D4D4"/>
-          <w:sz w:val="21"/>
-          <w:szCs w:val="21"/>
-        </w:rPr>
-      </w:pPr>
-      <w:r>
-        <w:rPr>
-          <w:rFonts w:ascii="Consolas" w:eastAsia="Times New Roman" w:hAnsi="Consolas" w:cs="Times New Roman"/>
-          <w:strike/>
-          <w:color w:val="6796E6"/>
+          <w:b/>
+          <w:bCs/>
+          <w:strike/>
+          <w:color w:val="569CD6"/>
           <w:sz w:val="21"/>
           <w:szCs w:val="21"/>
         </w:rPr>
@@ -3891,253 +4684,7 @@
           <w:sz w:val="21"/>
           <w:szCs w:val="21"/>
         </w:rPr>
-        <w:t xml:space="preserve"> </w:t>
-      </w:r>
-      <w:r>
-        <w:rPr>
-          <w:rFonts w:ascii="Consolas" w:eastAsia="Times New Roman" w:hAnsi="Consolas" w:cs="Times New Roman"/>
-          <w:b/>
-          <w:bCs/>
-          <w:strike/>
-          <w:color w:val="569CD6"/>
-          <w:sz w:val="21"/>
-          <w:szCs w:val="21"/>
-        </w:rPr>
-        <w:t>**URL**</w:t>
-      </w:r>
-    </w:p>
-    <w:p>
-      <w:pPr>
-        <w:shd w:val="clear" w:color="auto" w:fill="1E1E1E"/>
-        <w:spacing w:after="0" w:line="285" w:lineRule="atLeast"/>
-        <w:rPr>
-          <w:rFonts w:ascii="Consolas" w:eastAsia="Times New Roman" w:hAnsi="Consolas" w:cs="Times New Roman"/>
-          <w:strike/>
-          <w:color w:val="D4D4D4"/>
-          <w:sz w:val="21"/>
-          <w:szCs w:val="21"/>
-        </w:rPr>
-      </w:pPr>
-      <w:r>
-        <w:rPr>
-          <w:rFonts w:ascii="Consolas" w:eastAsia="Times New Roman" w:hAnsi="Consolas" w:cs="Times New Roman"/>
-          <w:strike/>
-          <w:color w:val="D4D4D4"/>
-          <w:sz w:val="21"/>
-          <w:szCs w:val="21"/>
-        </w:rPr>
-        <w:t xml:space="preserve">  </w:t>
-      </w:r>
-      <w:r>
-        <w:rPr>
-          <w:rFonts w:ascii="Consolas" w:eastAsia="Times New Roman" w:hAnsi="Consolas" w:cs="Times New Roman"/>
-          <w:strike/>
-          <w:color w:val="CE9178"/>
-          <w:sz w:val="21"/>
-          <w:szCs w:val="21"/>
-        </w:rPr>
-        <w:t>`/login`</w:t>
-      </w:r>
-    </w:p>
-    <w:p>
-      <w:pPr>
-        <w:shd w:val="clear" w:color="auto" w:fill="1E1E1E"/>
-        <w:spacing w:after="0" w:line="285" w:lineRule="atLeast"/>
-        <w:rPr>
-          <w:rFonts w:ascii="Consolas" w:eastAsia="Times New Roman" w:hAnsi="Consolas" w:cs="Times New Roman"/>
-          <w:strike/>
-          <w:color w:val="D4D4D4"/>
-          <w:sz w:val="21"/>
-          <w:szCs w:val="21"/>
-        </w:rPr>
-      </w:pPr>
-    </w:p>
-    <w:p>
-      <w:pPr>
-        <w:shd w:val="clear" w:color="auto" w:fill="1E1E1E"/>
-        <w:spacing w:after="0" w:line="285" w:lineRule="atLeast"/>
-        <w:rPr>
-          <w:rFonts w:ascii="Consolas" w:eastAsia="Times New Roman" w:hAnsi="Consolas" w:cs="Times New Roman"/>
-          <w:strike/>
-          <w:color w:val="D4D4D4"/>
-          <w:sz w:val="21"/>
-          <w:szCs w:val="21"/>
-        </w:rPr>
-      </w:pPr>
-      <w:r>
-        <w:rPr>
-          <w:rFonts w:ascii="Consolas" w:eastAsia="Times New Roman" w:hAnsi="Consolas" w:cs="Times New Roman"/>
-          <w:strike/>
-          <w:color w:val="6796E6"/>
-          <w:sz w:val="21"/>
-          <w:szCs w:val="21"/>
-        </w:rPr>
-        <w:t>*</w:t>
-      </w:r>
-      <w:r>
-        <w:rPr>
-          <w:rFonts w:ascii="Consolas" w:eastAsia="Times New Roman" w:hAnsi="Consolas" w:cs="Times New Roman"/>
-          <w:strike/>
-          <w:color w:val="D4D4D4"/>
-          <w:sz w:val="21"/>
-          <w:szCs w:val="21"/>
-        </w:rPr>
-        <w:t xml:space="preserve"> </w:t>
-      </w:r>
-      <w:r>
-        <w:rPr>
-          <w:rFonts w:ascii="Consolas" w:eastAsia="Times New Roman" w:hAnsi="Consolas" w:cs="Times New Roman"/>
-          <w:b/>
-          <w:bCs/>
-          <w:strike/>
-          <w:color w:val="569CD6"/>
-          <w:sz w:val="21"/>
-          <w:szCs w:val="21"/>
-        </w:rPr>
-        <w:t>**</w:t>
-      </w:r>
-      <w:proofErr w:type="gramStart"/>
-      <w:r>
-        <w:rPr>
-          <w:rFonts w:ascii="Consolas" w:eastAsia="Times New Roman" w:hAnsi="Consolas" w:cs="Times New Roman"/>
-          <w:b/>
-          <w:bCs/>
-          <w:strike/>
-          <w:color w:val="569CD6"/>
-          <w:sz w:val="21"/>
-          <w:szCs w:val="21"/>
-        </w:rPr>
-        <w:t>Method:*</w:t>
-      </w:r>
-      <w:proofErr w:type="gramEnd"/>
-      <w:r>
-        <w:rPr>
-          <w:rFonts w:ascii="Consolas" w:eastAsia="Times New Roman" w:hAnsi="Consolas" w:cs="Times New Roman"/>
-          <w:b/>
-          <w:bCs/>
-          <w:strike/>
-          <w:color w:val="569CD6"/>
-          <w:sz w:val="21"/>
-          <w:szCs w:val="21"/>
-        </w:rPr>
-        <w:t>*</w:t>
-      </w:r>
-    </w:p>
-    <w:p>
-      <w:pPr>
-        <w:shd w:val="clear" w:color="auto" w:fill="1E1E1E"/>
-        <w:spacing w:after="0" w:line="285" w:lineRule="atLeast"/>
-        <w:rPr>
-          <w:rFonts w:ascii="Consolas" w:eastAsia="Times New Roman" w:hAnsi="Consolas" w:cs="Times New Roman"/>
-          <w:strike/>
-          <w:color w:val="D4D4D4"/>
-          <w:sz w:val="21"/>
-          <w:szCs w:val="21"/>
-        </w:rPr>
-      </w:pPr>
-      <w:r>
-        <w:rPr>
-          <w:rFonts w:ascii="Consolas" w:eastAsia="Times New Roman" w:hAnsi="Consolas" w:cs="Times New Roman"/>
-          <w:strike/>
-          <w:color w:val="D4D4D4"/>
-          <w:sz w:val="21"/>
-          <w:szCs w:val="21"/>
-        </w:rPr>
-        <w:t xml:space="preserve">  </w:t>
-      </w:r>
-      <w:r>
-        <w:rPr>
-          <w:rFonts w:ascii="Consolas" w:eastAsia="Times New Roman" w:hAnsi="Consolas" w:cs="Times New Roman"/>
-          <w:strike/>
-          <w:color w:val="CE9178"/>
-          <w:sz w:val="21"/>
-          <w:szCs w:val="21"/>
-        </w:rPr>
-        <w:t>`POST`</w:t>
-      </w:r>
-    </w:p>
-    <w:p>
-      <w:pPr>
-        <w:shd w:val="clear" w:color="auto" w:fill="1E1E1E"/>
-        <w:spacing w:after="0" w:line="285" w:lineRule="atLeast"/>
-        <w:rPr>
-          <w:rFonts w:ascii="Consolas" w:eastAsia="Times New Roman" w:hAnsi="Consolas" w:cs="Times New Roman"/>
-          <w:strike/>
-          <w:color w:val="D4D4D4"/>
-          <w:sz w:val="21"/>
-          <w:szCs w:val="21"/>
-        </w:rPr>
-      </w:pPr>
-    </w:p>
-    <w:p>
-      <w:pPr>
-        <w:shd w:val="clear" w:color="auto" w:fill="1E1E1E"/>
-        <w:spacing w:after="0" w:line="285" w:lineRule="atLeast"/>
-        <w:rPr>
-          <w:rFonts w:ascii="Consolas" w:eastAsia="Times New Roman" w:hAnsi="Consolas" w:cs="Times New Roman"/>
-          <w:strike/>
-          <w:color w:val="D4D4D4"/>
-          <w:sz w:val="21"/>
-          <w:szCs w:val="21"/>
-        </w:rPr>
-      </w:pPr>
-      <w:r>
-        <w:rPr>
-          <w:rFonts w:ascii="Consolas" w:eastAsia="Times New Roman" w:hAnsi="Consolas" w:cs="Times New Roman"/>
-          <w:strike/>
-          <w:color w:val="6796E6"/>
-          <w:sz w:val="21"/>
-          <w:szCs w:val="21"/>
-        </w:rPr>
-        <w:t>*</w:t>
-      </w:r>
-      <w:r>
-        <w:rPr>
-          <w:rFonts w:ascii="Consolas" w:eastAsia="Times New Roman" w:hAnsi="Consolas" w:cs="Times New Roman"/>
-          <w:strike/>
-          <w:color w:val="D4D4D4"/>
-          <w:sz w:val="21"/>
-          <w:szCs w:val="21"/>
-        </w:rPr>
-        <w:t xml:space="preserve"> </w:t>
-      </w:r>
-      <w:r>
-        <w:rPr>
-          <w:rFonts w:ascii="Consolas" w:eastAsia="Times New Roman" w:hAnsi="Consolas" w:cs="Times New Roman"/>
-          <w:b/>
-          <w:bCs/>
-          <w:strike/>
-          <w:color w:val="569CD6"/>
-          <w:sz w:val="21"/>
-          <w:szCs w:val="21"/>
-        </w:rPr>
-        <w:t>**</w:t>
-      </w:r>
-      <w:proofErr w:type="gramStart"/>
-      <w:r>
-        <w:rPr>
-          <w:rFonts w:ascii="Consolas" w:eastAsia="Times New Roman" w:hAnsi="Consolas" w:cs="Times New Roman"/>
-          <w:b/>
-          <w:bCs/>
-          <w:strike/>
-          <w:color w:val="569CD6"/>
-          <w:sz w:val="21"/>
-          <w:szCs w:val="21"/>
-        </w:rPr>
-        <w:t>Request:*</w:t>
-      </w:r>
-      <w:proofErr w:type="gramEnd"/>
-      <w:r>
-        <w:rPr>
-          <w:rFonts w:ascii="Consolas" w:eastAsia="Times New Roman" w:hAnsi="Consolas" w:cs="Times New Roman"/>
-          <w:b/>
-          <w:bCs/>
-          <w:strike/>
-          <w:color w:val="569CD6"/>
-          <w:sz w:val="21"/>
-          <w:szCs w:val="21"/>
-        </w:rPr>
-        <w:t>*</w:t>
+        <w:t xml:space="preserve"> 400 BAD REQUEST</w:t>
       </w:r>
     </w:p>
     <w:p>
@@ -4173,512 +4720,6 @@
         </w:rPr>
         <w:t>javascript</w:t>
       </w:r>
-      <w:proofErr w:type="spellEnd"/>
-    </w:p>
-    <w:p>
-      <w:pPr>
-        <w:shd w:val="clear" w:color="auto" w:fill="1E1E1E"/>
-        <w:spacing w:after="0" w:line="285" w:lineRule="atLeast"/>
-        <w:rPr>
-          <w:rFonts w:ascii="Consolas" w:eastAsia="Times New Roman" w:hAnsi="Consolas" w:cs="Times New Roman"/>
-          <w:strike/>
-          <w:color w:val="D4D4D4"/>
-          <w:sz w:val="21"/>
-          <w:szCs w:val="21"/>
-        </w:rPr>
-      </w:pPr>
-      <w:r>
-        <w:rPr>
-          <w:rFonts w:ascii="Consolas" w:eastAsia="Times New Roman" w:hAnsi="Consolas" w:cs="Times New Roman"/>
-          <w:strike/>
-          <w:color w:val="D4D4D4"/>
-          <w:sz w:val="21"/>
-          <w:szCs w:val="21"/>
-        </w:rPr>
-        <w:t xml:space="preserve">  {</w:t>
-      </w:r>
-    </w:p>
-    <w:p>
-      <w:pPr>
-        <w:shd w:val="clear" w:color="auto" w:fill="1E1E1E"/>
-        <w:spacing w:after="0" w:line="285" w:lineRule="atLeast"/>
-        <w:rPr>
-          <w:rFonts w:ascii="Consolas" w:eastAsia="Times New Roman" w:hAnsi="Consolas" w:cs="Times New Roman"/>
-          <w:strike/>
-          <w:color w:val="D4D4D4"/>
-          <w:sz w:val="21"/>
-          <w:szCs w:val="21"/>
-        </w:rPr>
-      </w:pPr>
-      <w:r>
-        <w:rPr>
-          <w:rFonts w:ascii="Consolas" w:eastAsia="Times New Roman" w:hAnsi="Consolas" w:cs="Times New Roman"/>
-          <w:strike/>
-          <w:color w:val="D4D4D4"/>
-          <w:sz w:val="21"/>
-          <w:szCs w:val="21"/>
-        </w:rPr>
-        <w:t xml:space="preserve">    username: </w:t>
-      </w:r>
-      <w:r>
-        <w:rPr>
-          <w:rFonts w:ascii="Consolas" w:eastAsia="Times New Roman" w:hAnsi="Consolas" w:cs="Times New Roman"/>
-          <w:strike/>
-          <w:color w:val="9CDCFE"/>
-          <w:sz w:val="21"/>
-          <w:szCs w:val="21"/>
-        </w:rPr>
-        <w:t>string</w:t>
-      </w:r>
-      <w:r>
-        <w:rPr>
-          <w:rFonts w:ascii="Consolas" w:eastAsia="Times New Roman" w:hAnsi="Consolas" w:cs="Times New Roman"/>
-          <w:strike/>
-          <w:color w:val="D4D4D4"/>
-          <w:sz w:val="21"/>
-          <w:szCs w:val="21"/>
-        </w:rPr>
-        <w:t>,</w:t>
-      </w:r>
-    </w:p>
-    <w:p>
-      <w:pPr>
-        <w:shd w:val="clear" w:color="auto" w:fill="1E1E1E"/>
-        <w:spacing w:after="0" w:line="285" w:lineRule="atLeast"/>
-        <w:rPr>
-          <w:rFonts w:ascii="Consolas" w:eastAsia="Times New Roman" w:hAnsi="Consolas" w:cs="Times New Roman"/>
-          <w:strike/>
-          <w:color w:val="D4D4D4"/>
-          <w:sz w:val="21"/>
-          <w:szCs w:val="21"/>
-        </w:rPr>
-      </w:pPr>
-      <w:r>
-        <w:rPr>
-          <w:rFonts w:ascii="Consolas" w:eastAsia="Times New Roman" w:hAnsi="Consolas" w:cs="Times New Roman"/>
-          <w:strike/>
-          <w:color w:val="D4D4D4"/>
-          <w:sz w:val="21"/>
-          <w:szCs w:val="21"/>
-        </w:rPr>
-        <w:t xml:space="preserve">    password: </w:t>
-      </w:r>
-      <w:r>
-        <w:rPr>
-          <w:rFonts w:ascii="Consolas" w:eastAsia="Times New Roman" w:hAnsi="Consolas" w:cs="Times New Roman"/>
-          <w:strike/>
-          <w:color w:val="9CDCFE"/>
-          <w:sz w:val="21"/>
-          <w:szCs w:val="21"/>
-        </w:rPr>
-        <w:t>string</w:t>
-      </w:r>
-    </w:p>
-    <w:p>
-      <w:pPr>
-        <w:shd w:val="clear" w:color="auto" w:fill="1E1E1E"/>
-        <w:spacing w:after="0" w:line="285" w:lineRule="atLeast"/>
-        <w:rPr>
-          <w:rFonts w:ascii="Consolas" w:eastAsia="Times New Roman" w:hAnsi="Consolas" w:cs="Times New Roman"/>
-          <w:strike/>
-          <w:color w:val="D4D4D4"/>
-          <w:sz w:val="21"/>
-          <w:szCs w:val="21"/>
-        </w:rPr>
-      </w:pPr>
-      <w:r>
-        <w:rPr>
-          <w:rFonts w:ascii="Consolas" w:eastAsia="Times New Roman" w:hAnsi="Consolas" w:cs="Times New Roman"/>
-          <w:strike/>
-          <w:color w:val="D4D4D4"/>
-          <w:sz w:val="21"/>
-          <w:szCs w:val="21"/>
-        </w:rPr>
-        <w:t xml:space="preserve">  }</w:t>
-      </w:r>
-    </w:p>
-    <w:p>
-      <w:pPr>
-        <w:shd w:val="clear" w:color="auto" w:fill="1E1E1E"/>
-        <w:spacing w:after="0" w:line="285" w:lineRule="atLeast"/>
-        <w:rPr>
-          <w:rFonts w:ascii="Consolas" w:eastAsia="Times New Roman" w:hAnsi="Consolas" w:cs="Times New Roman"/>
-          <w:strike/>
-          <w:color w:val="D4D4D4"/>
-          <w:sz w:val="21"/>
-          <w:szCs w:val="21"/>
-        </w:rPr>
-      </w:pPr>
-      <w:r>
-        <w:rPr>
-          <w:rFonts w:ascii="Consolas" w:eastAsia="Times New Roman" w:hAnsi="Consolas" w:cs="Times New Roman"/>
-          <w:strike/>
-          <w:color w:val="D4D4D4"/>
-          <w:sz w:val="21"/>
-          <w:szCs w:val="21"/>
-        </w:rPr>
-        <w:t xml:space="preserve">  ```</w:t>
-      </w:r>
-    </w:p>
-    <w:p>
-      <w:pPr>
-        <w:shd w:val="clear" w:color="auto" w:fill="1E1E1E"/>
-        <w:spacing w:after="0" w:line="285" w:lineRule="atLeast"/>
-        <w:rPr>
-          <w:rFonts w:ascii="Consolas" w:eastAsia="Times New Roman" w:hAnsi="Consolas" w:cs="Times New Roman"/>
-          <w:strike/>
-          <w:color w:val="D4D4D4"/>
-          <w:sz w:val="21"/>
-          <w:szCs w:val="21"/>
-        </w:rPr>
-      </w:pPr>
-    </w:p>
-    <w:p>
-      <w:pPr>
-        <w:shd w:val="clear" w:color="auto" w:fill="1E1E1E"/>
-        <w:spacing w:after="0" w:line="285" w:lineRule="atLeast"/>
-        <w:rPr>
-          <w:rFonts w:ascii="Consolas" w:eastAsia="Times New Roman" w:hAnsi="Consolas" w:cs="Times New Roman"/>
-          <w:strike/>
-          <w:color w:val="D4D4D4"/>
-          <w:sz w:val="21"/>
-          <w:szCs w:val="21"/>
-        </w:rPr>
-      </w:pPr>
-      <w:r>
-        <w:rPr>
-          <w:rFonts w:ascii="Consolas" w:eastAsia="Times New Roman" w:hAnsi="Consolas" w:cs="Times New Roman"/>
-          <w:strike/>
-          <w:color w:val="6796E6"/>
-          <w:sz w:val="21"/>
-          <w:szCs w:val="21"/>
-        </w:rPr>
-        <w:t>*</w:t>
-      </w:r>
-      <w:r>
-        <w:rPr>
-          <w:rFonts w:ascii="Consolas" w:eastAsia="Times New Roman" w:hAnsi="Consolas" w:cs="Times New Roman"/>
-          <w:strike/>
-          <w:color w:val="D4D4D4"/>
-          <w:sz w:val="21"/>
-          <w:szCs w:val="21"/>
-        </w:rPr>
-        <w:t xml:space="preserve"> </w:t>
-      </w:r>
-      <w:r>
-        <w:rPr>
-          <w:rFonts w:ascii="Consolas" w:eastAsia="Times New Roman" w:hAnsi="Consolas" w:cs="Times New Roman"/>
-          <w:b/>
-          <w:bCs/>
-          <w:strike/>
-          <w:color w:val="569CD6"/>
-          <w:sz w:val="21"/>
-          <w:szCs w:val="21"/>
-        </w:rPr>
-        <w:t>**</w:t>
-      </w:r>
-      <w:proofErr w:type="gramStart"/>
-      <w:r>
-        <w:rPr>
-          <w:rFonts w:ascii="Consolas" w:eastAsia="Times New Roman" w:hAnsi="Consolas" w:cs="Times New Roman"/>
-          <w:b/>
-          <w:bCs/>
-          <w:strike/>
-          <w:color w:val="569CD6"/>
-          <w:sz w:val="21"/>
-          <w:szCs w:val="21"/>
-        </w:rPr>
-        <w:t>Response:*</w:t>
-      </w:r>
-      <w:proofErr w:type="gramEnd"/>
-      <w:r>
-        <w:rPr>
-          <w:rFonts w:ascii="Consolas" w:eastAsia="Times New Roman" w:hAnsi="Consolas" w:cs="Times New Roman"/>
-          <w:b/>
-          <w:bCs/>
-          <w:strike/>
-          <w:color w:val="569CD6"/>
-          <w:sz w:val="21"/>
-          <w:szCs w:val="21"/>
-        </w:rPr>
-        <w:t>*</w:t>
-      </w:r>
-    </w:p>
-    <w:p>
-      <w:pPr>
-        <w:shd w:val="clear" w:color="auto" w:fill="1E1E1E"/>
-        <w:spacing w:after="0" w:line="285" w:lineRule="atLeast"/>
-        <w:rPr>
-          <w:rFonts w:ascii="Consolas" w:eastAsia="Times New Roman" w:hAnsi="Consolas" w:cs="Times New Roman"/>
-          <w:strike/>
-          <w:color w:val="D4D4D4"/>
-          <w:sz w:val="21"/>
-          <w:szCs w:val="21"/>
-        </w:rPr>
-      </w:pPr>
-      <w:r>
-        <w:rPr>
-          <w:rFonts w:ascii="Consolas" w:eastAsia="Times New Roman" w:hAnsi="Consolas" w:cs="Times New Roman"/>
-          <w:strike/>
-          <w:color w:val="D4D4D4"/>
-          <w:sz w:val="21"/>
-          <w:szCs w:val="21"/>
-        </w:rPr>
-        <w:t xml:space="preserve">    ```</w:t>
-      </w:r>
-      <w:proofErr w:type="spellStart"/>
-      <w:r>
-        <w:rPr>
-          <w:rFonts w:ascii="Consolas" w:eastAsia="Times New Roman" w:hAnsi="Consolas" w:cs="Times New Roman"/>
-          <w:strike/>
-          <w:color w:val="D4D4D4"/>
-          <w:sz w:val="21"/>
-          <w:szCs w:val="21"/>
-        </w:rPr>
-        <w:t>javascript</w:t>
-      </w:r>
-      <w:proofErr w:type="spellEnd"/>
-    </w:p>
-    <w:p>
-      <w:pPr>
-        <w:shd w:val="clear" w:color="auto" w:fill="1E1E1E"/>
-        <w:spacing w:after="0" w:line="285" w:lineRule="atLeast"/>
-        <w:rPr>
-          <w:rFonts w:ascii="Consolas" w:eastAsia="Times New Roman" w:hAnsi="Consolas" w:cs="Times New Roman"/>
-          <w:strike/>
-          <w:color w:val="D4D4D4"/>
-          <w:sz w:val="21"/>
-          <w:szCs w:val="21"/>
-        </w:rPr>
-      </w:pPr>
-      <w:r>
-        <w:rPr>
-          <w:rFonts w:ascii="Consolas" w:eastAsia="Times New Roman" w:hAnsi="Consolas" w:cs="Times New Roman"/>
-          <w:strike/>
-          <w:color w:val="D4D4D4"/>
-          <w:sz w:val="21"/>
-          <w:szCs w:val="21"/>
-        </w:rPr>
-        <w:t xml:space="preserve">      </w:t>
-      </w:r>
-      <w:r>
-        <w:rPr>
-          <w:rFonts w:ascii="Consolas" w:eastAsia="Times New Roman" w:hAnsi="Consolas" w:cs="Times New Roman"/>
-          <w:strike/>
-          <w:color w:val="9CDCFE"/>
-          <w:sz w:val="21"/>
-          <w:szCs w:val="21"/>
-        </w:rPr>
-        <w:t>User</w:t>
-      </w:r>
-    </w:p>
-    <w:p>
-      <w:pPr>
-        <w:shd w:val="clear" w:color="auto" w:fill="1E1E1E"/>
-        <w:spacing w:after="0" w:line="285" w:lineRule="atLeast"/>
-        <w:rPr>
-          <w:rFonts w:ascii="Consolas" w:eastAsia="Times New Roman" w:hAnsi="Consolas" w:cs="Times New Roman"/>
-          <w:strike/>
-          <w:color w:val="D4D4D4"/>
-          <w:sz w:val="21"/>
-          <w:szCs w:val="21"/>
-        </w:rPr>
-      </w:pPr>
-      <w:r>
-        <w:rPr>
-          <w:rFonts w:ascii="Consolas" w:eastAsia="Times New Roman" w:hAnsi="Consolas" w:cs="Times New Roman"/>
-          <w:strike/>
-          <w:color w:val="D4D4D4"/>
-          <w:sz w:val="21"/>
-          <w:szCs w:val="21"/>
-        </w:rPr>
-        <w:t xml:space="preserve">    ```</w:t>
-      </w:r>
-    </w:p>
-    <w:p>
-      <w:pPr>
-        <w:shd w:val="clear" w:color="auto" w:fill="1E1E1E"/>
-        <w:spacing w:after="0" w:line="285" w:lineRule="atLeast"/>
-        <w:rPr>
-          <w:rFonts w:ascii="Consolas" w:eastAsia="Times New Roman" w:hAnsi="Consolas" w:cs="Times New Roman"/>
-          <w:strike/>
-          <w:color w:val="D4D4D4"/>
-          <w:sz w:val="21"/>
-          <w:szCs w:val="21"/>
-        </w:rPr>
-      </w:pPr>
-    </w:p>
-    <w:p>
-      <w:pPr>
-        <w:shd w:val="clear" w:color="auto" w:fill="1E1E1E"/>
-        <w:spacing w:after="0" w:line="285" w:lineRule="atLeast"/>
-        <w:rPr>
-          <w:rFonts w:ascii="Consolas" w:eastAsia="Times New Roman" w:hAnsi="Consolas" w:cs="Times New Roman"/>
-          <w:strike/>
-          <w:color w:val="D4D4D4"/>
-          <w:sz w:val="21"/>
-          <w:szCs w:val="21"/>
-        </w:rPr>
-      </w:pPr>
-      <w:r>
-        <w:rPr>
-          <w:rFonts w:ascii="Consolas" w:eastAsia="Times New Roman" w:hAnsi="Consolas" w:cs="Times New Roman"/>
-          <w:strike/>
-          <w:color w:val="6796E6"/>
-          <w:sz w:val="21"/>
-          <w:szCs w:val="21"/>
-        </w:rPr>
-        <w:t>*</w:t>
-      </w:r>
-      <w:r>
-        <w:rPr>
-          <w:rFonts w:ascii="Consolas" w:eastAsia="Times New Roman" w:hAnsi="Consolas" w:cs="Times New Roman"/>
-          <w:strike/>
-          <w:color w:val="D4D4D4"/>
-          <w:sz w:val="21"/>
-          <w:szCs w:val="21"/>
-        </w:rPr>
-        <w:t xml:space="preserve"> </w:t>
-      </w:r>
-      <w:r>
-        <w:rPr>
-          <w:rFonts w:ascii="Consolas" w:eastAsia="Times New Roman" w:hAnsi="Consolas" w:cs="Times New Roman"/>
-          <w:b/>
-          <w:bCs/>
-          <w:strike/>
-          <w:color w:val="569CD6"/>
-          <w:sz w:val="21"/>
-          <w:szCs w:val="21"/>
-        </w:rPr>
-        <w:t>**Error Response**</w:t>
-      </w:r>
-    </w:p>
-    <w:p>
-      <w:pPr>
-        <w:shd w:val="clear" w:color="auto" w:fill="1E1E1E"/>
-        <w:spacing w:after="0" w:line="285" w:lineRule="atLeast"/>
-        <w:rPr>
-          <w:rFonts w:ascii="Consolas" w:eastAsia="Times New Roman" w:hAnsi="Consolas" w:cs="Times New Roman"/>
-          <w:strike/>
-          <w:color w:val="D4D4D4"/>
-          <w:sz w:val="21"/>
-          <w:szCs w:val="21"/>
-        </w:rPr>
-      </w:pPr>
-      <w:r>
-        <w:rPr>
-          <w:rFonts w:ascii="Consolas" w:eastAsia="Times New Roman" w:hAnsi="Consolas" w:cs="Times New Roman"/>
-          <w:strike/>
-          <w:color w:val="D4D4D4"/>
-          <w:sz w:val="21"/>
-          <w:szCs w:val="21"/>
-        </w:rPr>
-        <w:t xml:space="preserve">  </w:t>
-      </w:r>
-      <w:r>
-        <w:rPr>
-          <w:rFonts w:ascii="Consolas" w:eastAsia="Times New Roman" w:hAnsi="Consolas" w:cs="Times New Roman"/>
-          <w:strike/>
-          <w:color w:val="6796E6"/>
-          <w:sz w:val="21"/>
-          <w:szCs w:val="21"/>
-        </w:rPr>
-        <w:t>*</w:t>
-      </w:r>
-      <w:r>
-        <w:rPr>
-          <w:rFonts w:ascii="Consolas" w:eastAsia="Times New Roman" w:hAnsi="Consolas" w:cs="Times New Roman"/>
-          <w:strike/>
-          <w:color w:val="D4D4D4"/>
-          <w:sz w:val="21"/>
-          <w:szCs w:val="21"/>
-        </w:rPr>
-        <w:t xml:space="preserve"> </w:t>
-      </w:r>
-      <w:r>
-        <w:rPr>
-          <w:rFonts w:ascii="Consolas" w:eastAsia="Times New Roman" w:hAnsi="Consolas" w:cs="Times New Roman"/>
-          <w:b/>
-          <w:bCs/>
-          <w:strike/>
-          <w:color w:val="569CD6"/>
-          <w:sz w:val="21"/>
-          <w:szCs w:val="21"/>
-        </w:rPr>
-        <w:t xml:space="preserve">**Status </w:t>
-      </w:r>
-      <w:proofErr w:type="gramStart"/>
-      <w:r>
-        <w:rPr>
-          <w:rFonts w:ascii="Consolas" w:eastAsia="Times New Roman" w:hAnsi="Consolas" w:cs="Times New Roman"/>
-          <w:b/>
-          <w:bCs/>
-          <w:strike/>
-          <w:color w:val="569CD6"/>
-          <w:sz w:val="21"/>
-          <w:szCs w:val="21"/>
-        </w:rPr>
-        <w:t>Code:*</w:t>
-      </w:r>
-      <w:proofErr w:type="gramEnd"/>
-      <w:r>
-        <w:rPr>
-          <w:rFonts w:ascii="Consolas" w:eastAsia="Times New Roman" w:hAnsi="Consolas" w:cs="Times New Roman"/>
-          <w:b/>
-          <w:bCs/>
-          <w:strike/>
-          <w:color w:val="569CD6"/>
-          <w:sz w:val="21"/>
-          <w:szCs w:val="21"/>
-        </w:rPr>
-        <w:t>*</w:t>
-      </w:r>
-      <w:r>
-        <w:rPr>
-          <w:rFonts w:ascii="Consolas" w:eastAsia="Times New Roman" w:hAnsi="Consolas" w:cs="Times New Roman"/>
-          <w:strike/>
-          <w:color w:val="D4D4D4"/>
-          <w:sz w:val="21"/>
-          <w:szCs w:val="21"/>
-        </w:rPr>
-        <w:t xml:space="preserve"> 400 BAD REQUEST</w:t>
-      </w:r>
-    </w:p>
-    <w:p>
-      <w:pPr>
-        <w:shd w:val="clear" w:color="auto" w:fill="1E1E1E"/>
-        <w:spacing w:after="0" w:line="285" w:lineRule="atLeast"/>
-        <w:rPr>
-          <w:rFonts w:ascii="Consolas" w:eastAsia="Times New Roman" w:hAnsi="Consolas" w:cs="Times New Roman"/>
-          <w:strike/>
-          <w:color w:val="D4D4D4"/>
-          <w:sz w:val="21"/>
-          <w:szCs w:val="21"/>
-        </w:rPr>
-      </w:pPr>
-      <w:r>
-        <w:rPr>
-          <w:rFonts w:ascii="Consolas" w:eastAsia="Times New Roman" w:hAnsi="Consolas" w:cs="Times New Roman"/>
-          <w:strike/>
-          <w:color w:val="D4D4D4"/>
-          <w:sz w:val="21"/>
-          <w:szCs w:val="21"/>
-        </w:rPr>
-        <w:t xml:space="preserve">  ```</w:t>
-      </w:r>
-      <w:proofErr w:type="spellStart"/>
-      <w:r>
-        <w:rPr>
-          <w:rFonts w:ascii="Consolas" w:eastAsia="Times New Roman" w:hAnsi="Consolas" w:cs="Times New Roman"/>
-          <w:strike/>
-          <w:color w:val="D4D4D4"/>
-          <w:sz w:val="21"/>
-          <w:szCs w:val="21"/>
-        </w:rPr>
-        <w:t>javascript</w:t>
-      </w:r>
-      <w:bookmarkStart w:id="0" w:name="_GoBack"/>
-      <w:bookmarkEnd w:id="0"/>
       <w:proofErr w:type="spellEnd"/>
     </w:p>
     <w:p>

</xml_diff>